<commit_message>
All code working - possibly final code commit
</commit_message>
<xml_diff>
--- a/Documentation/Final Report/docs/Project WorkLog GordonLeary 10352606.docx
+++ b/Documentation/Final Report/docs/Project WorkLog GordonLeary 10352606.docx
@@ -12120,8 +12120,6 @@
         </w:rPr>
         <w:t>Report writing, research, testing &amp; refactoring – approx. 8 to 9 hours per day.</w:t>
       </w:r>
-      <w:bookmarkStart w:id="0" w:name="_GoBack"/>
-      <w:bookmarkEnd w:id="0"/>
     </w:p>
     <w:p>
       <w:pPr>
@@ -12351,6 +12349,67 @@
         </w:rPr>
         <w:t>---------------------------------------------</w:t>
       </w:r>
+    </w:p>
+    <w:p>
+      <w:pPr>
+        <w:pStyle w:val="NoSpacing"/>
+        <w:rPr>
+          <w:rFonts w:cstheme="minorHAnsi"/>
+          <w:lang w:val="en-IE"/>
+        </w:rPr>
+      </w:pPr>
+    </w:p>
+    <w:p>
+      <w:pPr>
+        <w:pStyle w:val="NoSpacing"/>
+        <w:rPr>
+          <w:rFonts w:cstheme="minorHAnsi"/>
+          <w:lang w:val="en-IE"/>
+        </w:rPr>
+      </w:pPr>
+      <w:r>
+        <w:rPr>
+          <w:rFonts w:cstheme="minorHAnsi"/>
+          <w:lang w:val="en-IE"/>
+        </w:rPr>
+        <w:t>Useful;</w:t>
+      </w:r>
+    </w:p>
+    <w:p>
+      <w:pPr>
+        <w:pStyle w:val="NoSpacing"/>
+        <w:rPr>
+          <w:rFonts w:cstheme="minorHAnsi"/>
+          <w:lang w:val="en-IE"/>
+        </w:rPr>
+      </w:pPr>
+      <w:r>
+        <w:rPr>
+          <w:rFonts w:cstheme="minorHAnsi"/>
+          <w:lang w:val="en-IE"/>
+        </w:rPr>
+        <w:t>GITHUB – to download previous commits I had to do a ‘clone’ – simply downloading the zip file gave ‘invalid zip file’ errors!</w:t>
+      </w:r>
+    </w:p>
+    <w:p>
+      <w:pPr>
+        <w:pStyle w:val="NoSpacing"/>
+        <w:rPr>
+          <w:rFonts w:cstheme="minorHAnsi"/>
+          <w:lang w:val="en-IE"/>
+        </w:rPr>
+      </w:pPr>
+    </w:p>
+    <w:p>
+      <w:pPr>
+        <w:pStyle w:val="NoSpacing"/>
+        <w:rPr>
+          <w:rFonts w:cstheme="minorHAnsi"/>
+          <w:lang w:val="en-IE"/>
+        </w:rPr>
+      </w:pPr>
+      <w:bookmarkStart w:id="0" w:name="_GoBack"/>
+      <w:bookmarkEnd w:id="0"/>
     </w:p>
     <w:sectPr>
       <w:pgSz w:w="12240" w:h="15840"/>

</xml_diff>